<commit_message>
Client Validation and Remote Validation Notes
</commit_message>
<xml_diff>
--- a/DotNetCore/ASP.NETCore.docx
+++ b/DotNetCore/ASP.NETCore.docx
@@ -14381,18 +14381,860 @@
           <w:sz w:val="24"/>
           <w:szCs w:val="19"/>
         </w:rPr>
-        <w:t>Url.IsLocalUr</w:t>
+        <w:t>Url.IsLocalUrl(returnUrl)</w:t>
+      </w:r>
+    </w:p>
+    <w:p>
+      <w:pPr>
+        <w:tabs>
+          <w:tab w:val="left" w:pos="2197"/>
+        </w:tabs>
+        <w:spacing w:after="0"/>
+        <w:jc w:val="both"/>
+        <w:rPr>
+          <w:rFonts w:ascii="Times New Roman" w:hAnsi="Times New Roman" w:cs="Consolas"/>
+          <w:sz w:val="24"/>
+          <w:szCs w:val="19"/>
+        </w:rPr>
+      </w:pPr>
+    </w:p>
+    <w:p>
+      <w:pPr>
+        <w:tabs>
+          <w:tab w:val="left" w:pos="2197"/>
+        </w:tabs>
+        <w:spacing w:after="0"/>
+        <w:jc w:val="both"/>
+        <w:rPr>
+          <w:rFonts w:ascii="Times New Roman" w:hAnsi="Times New Roman" w:cs="Consolas"/>
+          <w:b/>
+          <w:bCs/>
+          <w:sz w:val="24"/>
+          <w:szCs w:val="19"/>
+        </w:rPr>
+      </w:pPr>
+      <w:r>
+        <w:rPr>
+          <w:rFonts w:ascii="Times New Roman" w:hAnsi="Times New Roman" w:cs="Consolas"/>
+          <w:b/>
+          <w:bCs/>
+          <w:sz w:val="24"/>
+          <w:szCs w:val="19"/>
+        </w:rPr>
+        <w:t>To perform client side validation we need below files in the given order</w:t>
+      </w:r>
+    </w:p>
+    <w:p>
+      <w:pPr>
+        <w:autoSpaceDE w:val="0"/>
+        <w:autoSpaceDN w:val="0"/>
+        <w:adjustRightInd w:val="0"/>
+        <w:spacing w:after="0" w:line="240" w:lineRule="auto"/>
+        <w:rPr>
+          <w:rFonts w:ascii="Consolas" w:hAnsi="Consolas" w:cs="Consolas"/>
+          <w:color w:val="000000"/>
+          <w:sz w:val="19"/>
+          <w:szCs w:val="19"/>
+          <w:lang w:bidi="hi-IN"/>
+        </w:rPr>
+      </w:pPr>
+      <w:r>
+        <w:rPr>
+          <w:rFonts w:ascii="Consolas" w:hAnsi="Consolas" w:cs="Consolas"/>
+          <w:color w:val="0000FF"/>
+          <w:sz w:val="19"/>
+          <w:szCs w:val="19"/>
+          <w:lang w:bidi="hi-IN"/>
+        </w:rPr>
+        <w:t>&lt;</w:t>
+      </w:r>
+      <w:r>
+        <w:rPr>
+          <w:rFonts w:ascii="Consolas" w:hAnsi="Consolas" w:cs="Consolas"/>
+          <w:color w:val="800000"/>
+          <w:sz w:val="19"/>
+          <w:szCs w:val="19"/>
+          <w:lang w:bidi="hi-IN"/>
+        </w:rPr>
+        <w:t>script</w:t>
+      </w:r>
+      <w:r>
+        <w:rPr>
+          <w:rFonts w:ascii="Consolas" w:hAnsi="Consolas" w:cs="Consolas"/>
+          <w:color w:val="000000"/>
+          <w:sz w:val="19"/>
+          <w:szCs w:val="19"/>
+          <w:lang w:bidi="hi-IN"/>
+        </w:rPr>
+        <w:t xml:space="preserve"> </w:t>
+      </w:r>
+      <w:r>
+        <w:rPr>
+          <w:rFonts w:ascii="Consolas" w:hAnsi="Consolas" w:cs="Consolas"/>
+          <w:color w:val="FF0000"/>
+          <w:sz w:val="19"/>
+          <w:szCs w:val="19"/>
+          <w:lang w:bidi="hi-IN"/>
+        </w:rPr>
+        <w:t>src</w:t>
+      </w:r>
+      <w:r>
+        <w:rPr>
+          <w:rFonts w:ascii="Consolas" w:hAnsi="Consolas" w:cs="Consolas"/>
+          <w:color w:val="0000FF"/>
+          <w:sz w:val="19"/>
+          <w:szCs w:val="19"/>
+          <w:lang w:bidi="hi-IN"/>
+        </w:rPr>
+        <w:t>="jquery.js"&gt;&lt;/</w:t>
+      </w:r>
+      <w:r>
+        <w:rPr>
+          <w:rFonts w:ascii="Consolas" w:hAnsi="Consolas" w:cs="Consolas"/>
+          <w:color w:val="800000"/>
+          <w:sz w:val="19"/>
+          <w:szCs w:val="19"/>
+          <w:lang w:bidi="hi-IN"/>
+        </w:rPr>
+        <w:t>script</w:t>
+      </w:r>
+      <w:r>
+        <w:rPr>
+          <w:rFonts w:ascii="Consolas" w:hAnsi="Consolas" w:cs="Consolas"/>
+          <w:color w:val="0000FF"/>
+          <w:sz w:val="19"/>
+          <w:szCs w:val="19"/>
+          <w:lang w:bidi="hi-IN"/>
+        </w:rPr>
+        <w:t>&gt;</w:t>
+      </w:r>
+    </w:p>
+    <w:p>
+      <w:pPr>
+        <w:autoSpaceDE w:val="0"/>
+        <w:autoSpaceDN w:val="0"/>
+        <w:adjustRightInd w:val="0"/>
+        <w:spacing w:after="0" w:line="240" w:lineRule="auto"/>
+        <w:rPr>
+          <w:rFonts w:ascii="Consolas" w:hAnsi="Consolas" w:cs="Consolas"/>
+          <w:color w:val="000000"/>
+          <w:sz w:val="19"/>
+          <w:szCs w:val="19"/>
+          <w:lang w:bidi="hi-IN"/>
+        </w:rPr>
+      </w:pPr>
+      <w:r>
+        <w:rPr>
+          <w:rFonts w:ascii="Consolas" w:hAnsi="Consolas" w:cs="Consolas"/>
+          <w:color w:val="0000FF"/>
+          <w:sz w:val="19"/>
+          <w:szCs w:val="19"/>
+          <w:lang w:bidi="hi-IN"/>
+        </w:rPr>
+        <w:t>&lt;</w:t>
+      </w:r>
+      <w:r>
+        <w:rPr>
+          <w:rFonts w:ascii="Consolas" w:hAnsi="Consolas" w:cs="Consolas"/>
+          <w:color w:val="800000"/>
+          <w:sz w:val="19"/>
+          <w:szCs w:val="19"/>
+          <w:lang w:bidi="hi-IN"/>
+        </w:rPr>
+        <w:t>script</w:t>
+      </w:r>
+      <w:r>
+        <w:rPr>
+          <w:rFonts w:ascii="Consolas" w:hAnsi="Consolas" w:cs="Consolas"/>
+          <w:color w:val="000000"/>
+          <w:sz w:val="19"/>
+          <w:szCs w:val="19"/>
+          <w:lang w:bidi="hi-IN"/>
+        </w:rPr>
+        <w:t xml:space="preserve"> </w:t>
+      </w:r>
+      <w:r>
+        <w:rPr>
+          <w:rFonts w:ascii="Consolas" w:hAnsi="Consolas" w:cs="Consolas"/>
+          <w:color w:val="FF0000"/>
+          <w:sz w:val="19"/>
+          <w:szCs w:val="19"/>
+          <w:lang w:bidi="hi-IN"/>
+        </w:rPr>
+        <w:t>src</w:t>
+      </w:r>
+      <w:r>
+        <w:rPr>
+          <w:rFonts w:ascii="Consolas" w:hAnsi="Consolas" w:cs="Consolas"/>
+          <w:color w:val="0000FF"/>
+          <w:sz w:val="19"/>
+          <w:szCs w:val="19"/>
+          <w:lang w:bidi="hi-IN"/>
+        </w:rPr>
+        <w:t>="jquery.validate.js"&gt;&lt;/</w:t>
+      </w:r>
+      <w:r>
+        <w:rPr>
+          <w:rFonts w:ascii="Consolas" w:hAnsi="Consolas" w:cs="Consolas"/>
+          <w:color w:val="800000"/>
+          <w:sz w:val="19"/>
+          <w:szCs w:val="19"/>
+          <w:lang w:bidi="hi-IN"/>
+        </w:rPr>
+        <w:t>script</w:t>
+      </w:r>
+      <w:r>
+        <w:rPr>
+          <w:rFonts w:ascii="Consolas" w:hAnsi="Consolas" w:cs="Consolas"/>
+          <w:color w:val="0000FF"/>
+          <w:sz w:val="19"/>
+          <w:szCs w:val="19"/>
+          <w:lang w:bidi="hi-IN"/>
+        </w:rPr>
+        <w:t>&gt;</w:t>
+      </w:r>
+    </w:p>
+    <w:p>
+      <w:pPr>
+        <w:tabs>
+          <w:tab w:val="left" w:pos="2197"/>
+        </w:tabs>
+        <w:spacing w:after="0"/>
+        <w:jc w:val="both"/>
+        <w:rPr>
+          <w:rFonts w:ascii="Consolas" w:hAnsi="Consolas" w:cs="Consolas"/>
+          <w:color w:val="0000FF"/>
+          <w:sz w:val="19"/>
+          <w:szCs w:val="19"/>
+          <w:lang w:bidi="hi-IN"/>
+        </w:rPr>
+      </w:pPr>
+      <w:r>
+        <w:rPr>
+          <w:rFonts w:ascii="Consolas" w:hAnsi="Consolas" w:cs="Consolas"/>
+          <w:color w:val="0000FF"/>
+          <w:sz w:val="19"/>
+          <w:szCs w:val="19"/>
+          <w:lang w:bidi="hi-IN"/>
+        </w:rPr>
+        <w:t>&lt;</w:t>
+      </w:r>
+      <w:r>
+        <w:rPr>
+          <w:rFonts w:ascii="Consolas" w:hAnsi="Consolas" w:cs="Consolas"/>
+          <w:color w:val="800000"/>
+          <w:sz w:val="19"/>
+          <w:szCs w:val="19"/>
+          <w:lang w:bidi="hi-IN"/>
+        </w:rPr>
+        <w:t>script</w:t>
+      </w:r>
+      <w:r>
+        <w:rPr>
+          <w:rFonts w:ascii="Consolas" w:hAnsi="Consolas" w:cs="Consolas"/>
+          <w:color w:val="000000"/>
+          <w:sz w:val="19"/>
+          <w:szCs w:val="19"/>
+          <w:lang w:bidi="hi-IN"/>
+        </w:rPr>
+        <w:t xml:space="preserve"> </w:t>
+      </w:r>
+      <w:r>
+        <w:rPr>
+          <w:rFonts w:ascii="Consolas" w:hAnsi="Consolas" w:cs="Consolas"/>
+          <w:color w:val="FF0000"/>
+          <w:sz w:val="19"/>
+          <w:szCs w:val="19"/>
+          <w:lang w:bidi="hi-IN"/>
+        </w:rPr>
+        <w:t>src</w:t>
+      </w:r>
+      <w:r>
+        <w:rPr>
+          <w:rFonts w:ascii="Consolas" w:hAnsi="Consolas" w:cs="Consolas"/>
+          <w:color w:val="0000FF"/>
+          <w:sz w:val="19"/>
+          <w:szCs w:val="19"/>
+          <w:lang w:bidi="hi-IN"/>
+        </w:rPr>
+        <w:t>="jquery.validate.unobtrusive.js"&gt;&lt;/</w:t>
+      </w:r>
+      <w:r>
+        <w:rPr>
+          <w:rFonts w:ascii="Consolas" w:hAnsi="Consolas" w:cs="Consolas"/>
+          <w:color w:val="800000"/>
+          <w:sz w:val="19"/>
+          <w:szCs w:val="19"/>
+          <w:lang w:bidi="hi-IN"/>
+        </w:rPr>
+        <w:t>script</w:t>
+      </w:r>
+      <w:r>
+        <w:rPr>
+          <w:rFonts w:ascii="Consolas" w:hAnsi="Consolas" w:cs="Consolas"/>
+          <w:color w:val="0000FF"/>
+          <w:sz w:val="19"/>
+          <w:szCs w:val="19"/>
+          <w:lang w:bidi="hi-IN"/>
+        </w:rPr>
+        <w:t>&gt;</w:t>
       </w:r>
       <w:bookmarkStart w:id="1" w:name="_GoBack"/>
       <w:bookmarkEnd w:id="1"/>
-      <w:r>
-        <w:rPr>
-          <w:rFonts w:ascii="Times New Roman" w:hAnsi="Times New Roman" w:cs="Consolas"/>
-          <w:sz w:val="24"/>
-          <w:szCs w:val="19"/>
-        </w:rPr>
-        <w:t>l(returnUrl)</w:t>
-      </w:r>
+    </w:p>
+    <w:p>
+      <w:pPr>
+        <w:tabs>
+          <w:tab w:val="left" w:pos="2197"/>
+        </w:tabs>
+        <w:spacing w:after="0"/>
+        <w:jc w:val="both"/>
+        <w:rPr>
+          <w:rFonts w:ascii="Consolas" w:hAnsi="Consolas" w:cs="Consolas"/>
+          <w:color w:val="0000FF"/>
+          <w:sz w:val="19"/>
+          <w:szCs w:val="19"/>
+          <w:lang w:bidi="hi-IN"/>
+        </w:rPr>
+      </w:pPr>
+    </w:p>
+    <w:p>
+      <w:pPr>
+        <w:tabs>
+          <w:tab w:val="left" w:pos="2197"/>
+        </w:tabs>
+        <w:spacing w:after="0"/>
+        <w:jc w:val="both"/>
+        <w:rPr>
+          <w:rFonts w:ascii="Times New Roman" w:hAnsi="Times New Roman" w:cs="Consolas"/>
+          <w:b/>
+          <w:bCs/>
+          <w:sz w:val="24"/>
+          <w:szCs w:val="19"/>
+        </w:rPr>
+      </w:pPr>
+      <w:r>
+        <w:rPr>
+          <w:rFonts w:ascii="Times New Roman" w:hAnsi="Times New Roman" w:cs="Consolas"/>
+          <w:b/>
+          <w:bCs/>
+          <w:sz w:val="24"/>
+          <w:szCs w:val="19"/>
+        </w:rPr>
+        <w:t>Remote Attribute is used to make AjaxCall to controller action</w:t>
+      </w:r>
+    </w:p>
+    <w:p>
+      <w:pPr>
+        <w:tabs>
+          <w:tab w:val="left" w:pos="2197"/>
+        </w:tabs>
+        <w:spacing w:after="0"/>
+        <w:jc w:val="both"/>
+        <w:rPr>
+          <w:rFonts w:ascii="Times New Roman" w:hAnsi="Times New Roman" w:cs="Consolas"/>
+          <w:sz w:val="24"/>
+          <w:szCs w:val="19"/>
+        </w:rPr>
+      </w:pPr>
+      <w:r>
+        <w:rPr>
+          <w:rFonts w:ascii="Times New Roman" w:hAnsi="Times New Roman" w:cs="Consolas"/>
+          <w:sz w:val="24"/>
+          <w:szCs w:val="19"/>
+        </w:rPr>
+        <w:t xml:space="preserve">For e.g. </w:t>
+      </w:r>
+    </w:p>
+    <w:p>
+      <w:pPr>
+        <w:tabs>
+          <w:tab w:val="left" w:pos="2197"/>
+        </w:tabs>
+        <w:spacing w:after="0"/>
+        <w:jc w:val="both"/>
+        <w:rPr>
+          <w:rFonts w:ascii="Consolas" w:hAnsi="Consolas" w:cs="Consolas"/>
+          <w:color w:val="000000"/>
+          <w:sz w:val="19"/>
+          <w:szCs w:val="19"/>
+          <w:lang w:bidi="hi-IN"/>
+        </w:rPr>
+      </w:pPr>
+      <w:r>
+        <w:rPr>
+          <w:rFonts w:ascii="Consolas" w:hAnsi="Consolas" w:cs="Consolas"/>
+          <w:color w:val="000000"/>
+          <w:sz w:val="19"/>
+          <w:szCs w:val="19"/>
+          <w:lang w:bidi="hi-IN"/>
+        </w:rPr>
+        <w:t xml:space="preserve">[Remote(action: </w:t>
+      </w:r>
+      <w:r>
+        <w:rPr>
+          <w:rFonts w:ascii="Consolas" w:hAnsi="Consolas" w:cs="Consolas"/>
+          <w:color w:val="A31515"/>
+          <w:sz w:val="19"/>
+          <w:szCs w:val="19"/>
+          <w:lang w:bidi="hi-IN"/>
+        </w:rPr>
+        <w:t>"IsEmailInUse"</w:t>
+      </w:r>
+      <w:r>
+        <w:rPr>
+          <w:rFonts w:ascii="Consolas" w:hAnsi="Consolas" w:cs="Consolas"/>
+          <w:color w:val="000000"/>
+          <w:sz w:val="19"/>
+          <w:szCs w:val="19"/>
+          <w:lang w:bidi="hi-IN"/>
+        </w:rPr>
+        <w:t xml:space="preserve">, controller: </w:t>
+      </w:r>
+      <w:r>
+        <w:rPr>
+          <w:rFonts w:ascii="Consolas" w:hAnsi="Consolas" w:cs="Consolas"/>
+          <w:color w:val="A31515"/>
+          <w:sz w:val="19"/>
+          <w:szCs w:val="19"/>
+          <w:lang w:bidi="hi-IN"/>
+        </w:rPr>
+        <w:t>"Account"</w:t>
+      </w:r>
+      <w:r>
+        <w:rPr>
+          <w:rFonts w:ascii="Consolas" w:hAnsi="Consolas" w:cs="Consolas"/>
+          <w:color w:val="000000"/>
+          <w:sz w:val="19"/>
+          <w:szCs w:val="19"/>
+          <w:lang w:bidi="hi-IN"/>
+        </w:rPr>
+        <w:t>)]</w:t>
+      </w:r>
+    </w:p>
+    <w:p>
+      <w:pPr>
+        <w:tabs>
+          <w:tab w:val="left" w:pos="2197"/>
+        </w:tabs>
+        <w:spacing w:after="0"/>
+        <w:jc w:val="both"/>
+        <w:rPr>
+          <w:rFonts w:ascii="Consolas" w:hAnsi="Consolas" w:cs="Consolas"/>
+          <w:color w:val="000000"/>
+          <w:sz w:val="19"/>
+          <w:szCs w:val="19"/>
+          <w:lang w:bidi="hi-IN"/>
+        </w:rPr>
+      </w:pPr>
+      <w:r>
+        <w:rPr>
+          <w:rFonts w:ascii="Consolas" w:hAnsi="Consolas" w:cs="Consolas"/>
+          <w:color w:val="0000FF"/>
+          <w:sz w:val="19"/>
+          <w:szCs w:val="19"/>
+          <w:lang w:bidi="hi-IN"/>
+        </w:rPr>
+        <w:t>public</w:t>
+      </w:r>
+      <w:r>
+        <w:rPr>
+          <w:rFonts w:ascii="Consolas" w:hAnsi="Consolas" w:cs="Consolas"/>
+          <w:color w:val="000000"/>
+          <w:sz w:val="19"/>
+          <w:szCs w:val="19"/>
+          <w:lang w:bidi="hi-IN"/>
+        </w:rPr>
+        <w:t xml:space="preserve"> </w:t>
+      </w:r>
+      <w:r>
+        <w:rPr>
+          <w:rFonts w:ascii="Consolas" w:hAnsi="Consolas" w:cs="Consolas"/>
+          <w:color w:val="0000FF"/>
+          <w:sz w:val="19"/>
+          <w:szCs w:val="19"/>
+          <w:lang w:bidi="hi-IN"/>
+        </w:rPr>
+        <w:t>string</w:t>
+      </w:r>
+      <w:r>
+        <w:rPr>
+          <w:rFonts w:ascii="Consolas" w:hAnsi="Consolas" w:cs="Consolas"/>
+          <w:color w:val="000000"/>
+          <w:sz w:val="19"/>
+          <w:szCs w:val="19"/>
+          <w:lang w:bidi="hi-IN"/>
+        </w:rPr>
+        <w:t xml:space="preserve"> Email { </w:t>
+      </w:r>
+      <w:r>
+        <w:rPr>
+          <w:rFonts w:ascii="Consolas" w:hAnsi="Consolas" w:cs="Consolas"/>
+          <w:color w:val="0000FF"/>
+          <w:sz w:val="19"/>
+          <w:szCs w:val="19"/>
+          <w:lang w:bidi="hi-IN"/>
+        </w:rPr>
+        <w:t>get</w:t>
+      </w:r>
+      <w:r>
+        <w:rPr>
+          <w:rFonts w:ascii="Consolas" w:hAnsi="Consolas" w:cs="Consolas"/>
+          <w:color w:val="000000"/>
+          <w:sz w:val="19"/>
+          <w:szCs w:val="19"/>
+          <w:lang w:bidi="hi-IN"/>
+        </w:rPr>
+        <w:t xml:space="preserve">; </w:t>
+      </w:r>
+      <w:r>
+        <w:rPr>
+          <w:rFonts w:ascii="Consolas" w:hAnsi="Consolas" w:cs="Consolas"/>
+          <w:color w:val="0000FF"/>
+          <w:sz w:val="19"/>
+          <w:szCs w:val="19"/>
+          <w:lang w:bidi="hi-IN"/>
+        </w:rPr>
+        <w:t>set</w:t>
+      </w:r>
+      <w:r>
+        <w:rPr>
+          <w:rFonts w:ascii="Consolas" w:hAnsi="Consolas" w:cs="Consolas"/>
+          <w:color w:val="000000"/>
+          <w:sz w:val="19"/>
+          <w:szCs w:val="19"/>
+          <w:lang w:bidi="hi-IN"/>
+        </w:rPr>
+        <w:t>; }</w:t>
+      </w:r>
+    </w:p>
+    <w:p>
+      <w:pPr>
+        <w:tabs>
+          <w:tab w:val="left" w:pos="2197"/>
+        </w:tabs>
+        <w:spacing w:after="0"/>
+        <w:jc w:val="both"/>
+        <w:rPr>
+          <w:rFonts w:ascii="Consolas" w:hAnsi="Consolas" w:cs="Consolas"/>
+          <w:color w:val="000000"/>
+          <w:sz w:val="19"/>
+          <w:szCs w:val="19"/>
+          <w:lang w:bidi="hi-IN"/>
+        </w:rPr>
+      </w:pPr>
+    </w:p>
+    <w:p>
+      <w:pPr>
+        <w:tabs>
+          <w:tab w:val="left" w:pos="2197"/>
+        </w:tabs>
+        <w:spacing w:after="0"/>
+        <w:jc w:val="both"/>
+        <w:rPr>
+          <w:rFonts w:ascii="Consolas" w:hAnsi="Consolas" w:cs="Consolas"/>
+          <w:color w:val="000000"/>
+          <w:sz w:val="19"/>
+          <w:szCs w:val="19"/>
+          <w:lang w:bidi="hi-IN"/>
+        </w:rPr>
+      </w:pPr>
+      <w:r>
+        <w:rPr>
+          <w:rFonts w:ascii="Consolas" w:hAnsi="Consolas" w:cs="Consolas"/>
+          <w:color w:val="000000"/>
+          <w:sz w:val="19"/>
+          <w:szCs w:val="19"/>
+          <w:lang w:bidi="hi-IN"/>
+        </w:rPr>
+        <w:t>Also we need below jquery files in the given order.</w:t>
+      </w:r>
+    </w:p>
+    <w:p>
+      <w:pPr>
+        <w:autoSpaceDE w:val="0"/>
+        <w:autoSpaceDN w:val="0"/>
+        <w:adjustRightInd w:val="0"/>
+        <w:spacing w:after="0" w:line="240" w:lineRule="auto"/>
+        <w:rPr>
+          <w:rFonts w:ascii="Consolas" w:hAnsi="Consolas" w:cs="Consolas"/>
+          <w:color w:val="000000"/>
+          <w:sz w:val="19"/>
+          <w:szCs w:val="19"/>
+          <w:lang w:bidi="hi-IN"/>
+        </w:rPr>
+      </w:pPr>
+      <w:r>
+        <w:rPr>
+          <w:rFonts w:ascii="Consolas" w:hAnsi="Consolas" w:cs="Consolas"/>
+          <w:color w:val="0000FF"/>
+          <w:sz w:val="19"/>
+          <w:szCs w:val="19"/>
+          <w:lang w:bidi="hi-IN"/>
+        </w:rPr>
+        <w:t>&lt;</w:t>
+      </w:r>
+      <w:r>
+        <w:rPr>
+          <w:rFonts w:ascii="Consolas" w:hAnsi="Consolas" w:cs="Consolas"/>
+          <w:color w:val="800000"/>
+          <w:sz w:val="19"/>
+          <w:szCs w:val="19"/>
+          <w:lang w:bidi="hi-IN"/>
+        </w:rPr>
+        <w:t>script</w:t>
+      </w:r>
+      <w:r>
+        <w:rPr>
+          <w:rFonts w:ascii="Consolas" w:hAnsi="Consolas" w:cs="Consolas"/>
+          <w:color w:val="000000"/>
+          <w:sz w:val="19"/>
+          <w:szCs w:val="19"/>
+          <w:lang w:bidi="hi-IN"/>
+        </w:rPr>
+        <w:t xml:space="preserve"> </w:t>
+      </w:r>
+      <w:r>
+        <w:rPr>
+          <w:rFonts w:ascii="Consolas" w:hAnsi="Consolas" w:cs="Consolas"/>
+          <w:color w:val="FF0000"/>
+          <w:sz w:val="19"/>
+          <w:szCs w:val="19"/>
+          <w:lang w:bidi="hi-IN"/>
+        </w:rPr>
+        <w:t>src</w:t>
+      </w:r>
+      <w:r>
+        <w:rPr>
+          <w:rFonts w:ascii="Consolas" w:hAnsi="Consolas" w:cs="Consolas"/>
+          <w:color w:val="0000FF"/>
+          <w:sz w:val="19"/>
+          <w:szCs w:val="19"/>
+          <w:lang w:bidi="hi-IN"/>
+        </w:rPr>
+        <w:t>="jquery.js"&gt;&lt;/</w:t>
+      </w:r>
+      <w:r>
+        <w:rPr>
+          <w:rFonts w:ascii="Consolas" w:hAnsi="Consolas" w:cs="Consolas"/>
+          <w:color w:val="800000"/>
+          <w:sz w:val="19"/>
+          <w:szCs w:val="19"/>
+          <w:lang w:bidi="hi-IN"/>
+        </w:rPr>
+        <w:t>script</w:t>
+      </w:r>
+      <w:r>
+        <w:rPr>
+          <w:rFonts w:ascii="Consolas" w:hAnsi="Consolas" w:cs="Consolas"/>
+          <w:color w:val="0000FF"/>
+          <w:sz w:val="19"/>
+          <w:szCs w:val="19"/>
+          <w:lang w:bidi="hi-IN"/>
+        </w:rPr>
+        <w:t>&gt;</w:t>
+      </w:r>
+    </w:p>
+    <w:p>
+      <w:pPr>
+        <w:autoSpaceDE w:val="0"/>
+        <w:autoSpaceDN w:val="0"/>
+        <w:adjustRightInd w:val="0"/>
+        <w:spacing w:after="0" w:line="240" w:lineRule="auto"/>
+        <w:rPr>
+          <w:rFonts w:ascii="Consolas" w:hAnsi="Consolas" w:cs="Consolas"/>
+          <w:color w:val="000000"/>
+          <w:sz w:val="19"/>
+          <w:szCs w:val="19"/>
+          <w:lang w:bidi="hi-IN"/>
+        </w:rPr>
+      </w:pPr>
+      <w:r>
+        <w:rPr>
+          <w:rFonts w:ascii="Consolas" w:hAnsi="Consolas" w:cs="Consolas"/>
+          <w:color w:val="0000FF"/>
+          <w:sz w:val="19"/>
+          <w:szCs w:val="19"/>
+          <w:lang w:bidi="hi-IN"/>
+        </w:rPr>
+        <w:t>&lt;</w:t>
+      </w:r>
+      <w:r>
+        <w:rPr>
+          <w:rFonts w:ascii="Consolas" w:hAnsi="Consolas" w:cs="Consolas"/>
+          <w:color w:val="800000"/>
+          <w:sz w:val="19"/>
+          <w:szCs w:val="19"/>
+          <w:lang w:bidi="hi-IN"/>
+        </w:rPr>
+        <w:t>script</w:t>
+      </w:r>
+      <w:r>
+        <w:rPr>
+          <w:rFonts w:ascii="Consolas" w:hAnsi="Consolas" w:cs="Consolas"/>
+          <w:color w:val="000000"/>
+          <w:sz w:val="19"/>
+          <w:szCs w:val="19"/>
+          <w:lang w:bidi="hi-IN"/>
+        </w:rPr>
+        <w:t xml:space="preserve"> </w:t>
+      </w:r>
+      <w:r>
+        <w:rPr>
+          <w:rFonts w:ascii="Consolas" w:hAnsi="Consolas" w:cs="Consolas"/>
+          <w:color w:val="FF0000"/>
+          <w:sz w:val="19"/>
+          <w:szCs w:val="19"/>
+          <w:lang w:bidi="hi-IN"/>
+        </w:rPr>
+        <w:t>src</w:t>
+      </w:r>
+      <w:r>
+        <w:rPr>
+          <w:rFonts w:ascii="Consolas" w:hAnsi="Consolas" w:cs="Consolas"/>
+          <w:color w:val="0000FF"/>
+          <w:sz w:val="19"/>
+          <w:szCs w:val="19"/>
+          <w:lang w:bidi="hi-IN"/>
+        </w:rPr>
+        <w:t>="jquery.validate.js"&gt;&lt;/</w:t>
+      </w:r>
+      <w:r>
+        <w:rPr>
+          <w:rFonts w:ascii="Consolas" w:hAnsi="Consolas" w:cs="Consolas"/>
+          <w:color w:val="800000"/>
+          <w:sz w:val="19"/>
+          <w:szCs w:val="19"/>
+          <w:lang w:bidi="hi-IN"/>
+        </w:rPr>
+        <w:t>script</w:t>
+      </w:r>
+      <w:r>
+        <w:rPr>
+          <w:rFonts w:ascii="Consolas" w:hAnsi="Consolas" w:cs="Consolas"/>
+          <w:color w:val="0000FF"/>
+          <w:sz w:val="19"/>
+          <w:szCs w:val="19"/>
+          <w:lang w:bidi="hi-IN"/>
+        </w:rPr>
+        <w:t>&gt;</w:t>
+      </w:r>
+    </w:p>
+    <w:p>
+      <w:pPr>
+        <w:tabs>
+          <w:tab w:val="left" w:pos="2197"/>
+        </w:tabs>
+        <w:spacing w:after="0"/>
+        <w:jc w:val="both"/>
+        <w:rPr>
+          <w:rFonts w:ascii="Consolas" w:hAnsi="Consolas" w:cs="Consolas"/>
+          <w:color w:val="0000FF"/>
+          <w:sz w:val="19"/>
+          <w:szCs w:val="19"/>
+          <w:lang w:bidi="hi-IN"/>
+        </w:rPr>
+      </w:pPr>
+      <w:r>
+        <w:rPr>
+          <w:rFonts w:ascii="Consolas" w:hAnsi="Consolas" w:cs="Consolas"/>
+          <w:color w:val="0000FF"/>
+          <w:sz w:val="19"/>
+          <w:szCs w:val="19"/>
+          <w:lang w:bidi="hi-IN"/>
+        </w:rPr>
+        <w:t>&lt;</w:t>
+      </w:r>
+      <w:r>
+        <w:rPr>
+          <w:rFonts w:ascii="Consolas" w:hAnsi="Consolas" w:cs="Consolas"/>
+          <w:color w:val="800000"/>
+          <w:sz w:val="19"/>
+          <w:szCs w:val="19"/>
+          <w:lang w:bidi="hi-IN"/>
+        </w:rPr>
+        <w:t>script</w:t>
+      </w:r>
+      <w:r>
+        <w:rPr>
+          <w:rFonts w:ascii="Consolas" w:hAnsi="Consolas" w:cs="Consolas"/>
+          <w:color w:val="000000"/>
+          <w:sz w:val="19"/>
+          <w:szCs w:val="19"/>
+          <w:lang w:bidi="hi-IN"/>
+        </w:rPr>
+        <w:t xml:space="preserve"> </w:t>
+      </w:r>
+      <w:r>
+        <w:rPr>
+          <w:rFonts w:ascii="Consolas" w:hAnsi="Consolas" w:cs="Consolas"/>
+          <w:color w:val="FF0000"/>
+          <w:sz w:val="19"/>
+          <w:szCs w:val="19"/>
+          <w:lang w:bidi="hi-IN"/>
+        </w:rPr>
+        <w:t>src</w:t>
+      </w:r>
+      <w:r>
+        <w:rPr>
+          <w:rFonts w:ascii="Consolas" w:hAnsi="Consolas" w:cs="Consolas"/>
+          <w:color w:val="0000FF"/>
+          <w:sz w:val="19"/>
+          <w:szCs w:val="19"/>
+          <w:lang w:bidi="hi-IN"/>
+        </w:rPr>
+        <w:t>="jquery.validate.unobtrusive.js"&gt;&lt;/</w:t>
+      </w:r>
+      <w:r>
+        <w:rPr>
+          <w:rFonts w:ascii="Consolas" w:hAnsi="Consolas" w:cs="Consolas"/>
+          <w:color w:val="800000"/>
+          <w:sz w:val="19"/>
+          <w:szCs w:val="19"/>
+          <w:lang w:bidi="hi-IN"/>
+        </w:rPr>
+        <w:t>script</w:t>
+      </w:r>
+      <w:r>
+        <w:rPr>
+          <w:rFonts w:ascii="Consolas" w:hAnsi="Consolas" w:cs="Consolas"/>
+          <w:color w:val="0000FF"/>
+          <w:sz w:val="19"/>
+          <w:szCs w:val="19"/>
+          <w:lang w:bidi="hi-IN"/>
+        </w:rPr>
+        <w:t>&gt;</w:t>
+      </w:r>
+    </w:p>
+    <w:p>
+      <w:pPr>
+        <w:tabs>
+          <w:tab w:val="left" w:pos="2197"/>
+        </w:tabs>
+        <w:spacing w:after="0"/>
+        <w:jc w:val="both"/>
+        <w:rPr>
+          <w:rFonts w:ascii="Consolas" w:hAnsi="Consolas" w:cs="Consolas"/>
+          <w:color w:val="000000"/>
+          <w:sz w:val="19"/>
+          <w:szCs w:val="19"/>
+          <w:lang w:bidi="hi-IN"/>
+        </w:rPr>
+      </w:pPr>
+    </w:p>
+    <w:p>
+      <w:pPr>
+        <w:tabs>
+          <w:tab w:val="left" w:pos="2197"/>
+        </w:tabs>
+        <w:spacing w:after="0"/>
+        <w:jc w:val="both"/>
+        <w:rPr>
+          <w:rFonts w:ascii="Times New Roman" w:hAnsi="Times New Roman" w:cs="Consolas"/>
+          <w:sz w:val="24"/>
+          <w:szCs w:val="19"/>
+        </w:rPr>
+      </w:pPr>
     </w:p>
     <w:sectPr>
       <w:pgSz w:w="11906" w:h="16838"/>

</xml_diff>

<commit_message>
Way to extend IdentityUser
</commit_message>
<xml_diff>
--- a/DotNetCore/ASP.NETCore.docx
+++ b/DotNetCore/ASP.NETCore.docx
@@ -14080,48 +14080,58 @@
       </w:pPr>
       <w:r>
         <w:rPr>
-          <w:rFonts w:ascii="Consolas" w:hAnsi="Consolas" w:cs="Consolas"/>
-          <w:color w:val="000000"/>
-          <w:sz w:val="19"/>
-          <w:szCs w:val="19"/>
-          <w:lang w:bidi="hi-IN"/>
-        </w:rPr>
-        <w:t xml:space="preserve">isPersistent: </w:t>
-      </w:r>
-      <w:r>
-        <w:rPr>
-          <w:rFonts w:ascii="Consolas" w:hAnsi="Consolas" w:cs="Consolas"/>
-          <w:color w:val="0000FF"/>
-          <w:sz w:val="19"/>
-          <w:szCs w:val="19"/>
-          <w:lang w:bidi="hi-IN"/>
-        </w:rPr>
-        <w:t xml:space="preserve">false </w:t>
-      </w:r>
-      <w:r>
-        <w:rPr>
-          <w:rFonts w:ascii="Times New Roman" w:hAnsi="Times New Roman" w:cs="Consolas"/>
-          <w:sz w:val="24"/>
-          <w:szCs w:val="19"/>
-        </w:rPr>
-        <w:t>=&gt;</w:t>
-      </w:r>
-      <w:r>
-        <w:rPr>
-          <w:rFonts w:ascii="Times New Roman" w:hAnsi="Times New Roman" w:cs="Consolas"/>
-          <w:sz w:val="24"/>
-          <w:szCs w:val="19"/>
-        </w:rPr>
-        <w:t xml:space="preserve"> When we want to use </w:t>
-      </w:r>
-      <w:r>
-        <w:rPr>
           <w:rFonts w:ascii="Times New Roman" w:hAnsi="Times New Roman" w:cs="Consolas"/>
           <w:b/>
           <w:bCs/>
           <w:sz w:val="24"/>
           <w:szCs w:val="19"/>
         </w:rPr>
+        <w:t>isPersistent:</w:t>
+      </w:r>
+      <w:r>
+        <w:rPr>
+          <w:rFonts w:ascii="Consolas" w:hAnsi="Consolas" w:cs="Consolas"/>
+          <w:color w:val="000000"/>
+          <w:sz w:val="19"/>
+          <w:szCs w:val="19"/>
+          <w:lang w:bidi="hi-IN"/>
+        </w:rPr>
+        <w:t xml:space="preserve"> </w:t>
+      </w:r>
+      <w:r>
+        <w:rPr>
+          <w:rFonts w:ascii="Consolas" w:hAnsi="Consolas" w:cs="Consolas"/>
+          <w:color w:val="0000FF"/>
+          <w:sz w:val="19"/>
+          <w:szCs w:val="19"/>
+          <w:lang w:bidi="hi-IN"/>
+        </w:rPr>
+        <w:t xml:space="preserve">false </w:t>
+      </w:r>
+      <w:r>
+        <w:rPr>
+          <w:rFonts w:ascii="Times New Roman" w:hAnsi="Times New Roman" w:cs="Consolas"/>
+          <w:sz w:val="24"/>
+          <w:szCs w:val="19"/>
+        </w:rPr>
+        <w:t>=&gt;</w:t>
+      </w:r>
+      <w:r>
+        <w:rPr>
+          <w:rFonts w:ascii="Times New Roman" w:hAnsi="Times New Roman" w:cs="Consolas"/>
+          <w:sz w:val="24"/>
+          <w:szCs w:val="19"/>
+        </w:rPr>
+        <w:t xml:space="preserve"> When we want to use </w:t>
+      </w:r>
+      <w:r>
+        <w:rPr>
+          <w:rFonts w:ascii="Times New Roman" w:hAnsi="Times New Roman" w:cs="Consolas"/>
+          <w:b/>
+          <w:bCs/>
+          <w:sz w:val="24"/>
+          <w:szCs w:val="19"/>
+        </w:rPr>
         <w:t>Session Cookie</w:t>
       </w:r>
       <w:r>
@@ -14172,13 +14182,23 @@
       </w:pPr>
       <w:r>
         <w:rPr>
+          <w:rFonts w:ascii="Times New Roman" w:hAnsi="Times New Roman" w:cs="Consolas"/>
+          <w:b/>
+          <w:bCs/>
+          <w:sz w:val="24"/>
+          <w:szCs w:val="19"/>
+        </w:rPr>
+        <w:t>isPersistent:</w:t>
+      </w:r>
+      <w:r>
+        <w:rPr>
           <w:rFonts w:ascii="Consolas" w:hAnsi="Consolas" w:cs="Consolas"/>
           <w:color w:val="000000"/>
           <w:sz w:val="19"/>
           <w:szCs w:val="19"/>
           <w:lang w:bidi="hi-IN"/>
         </w:rPr>
-        <w:t xml:space="preserve">isPersistent: </w:t>
+        <w:t xml:space="preserve"> </w:t>
       </w:r>
       <w:r>
         <w:rPr>
@@ -14679,8 +14699,6 @@
         </w:rPr>
         <w:t>&gt;</w:t>
       </w:r>
-      <w:bookmarkStart w:id="1" w:name="_GoBack"/>
-      <w:bookmarkEnd w:id="1"/>
     </w:p>
     <w:p>
       <w:pPr>
@@ -14711,6 +14729,7 @@
           <w:bCs/>
           <w:sz w:val="24"/>
           <w:szCs w:val="19"/>
+          <w:u w:val="single"/>
         </w:rPr>
       </w:pPr>
       <w:r>
@@ -14720,6 +14739,7 @@
           <w:bCs/>
           <w:sz w:val="24"/>
           <w:szCs w:val="19"/>
+          <w:u w:val="single"/>
         </w:rPr>
         <w:t>Remote Attribute is used to make AjaxCall to controller action</w:t>
       </w:r>
@@ -14743,6 +14763,28 @@
           <w:sz w:val="24"/>
           <w:szCs w:val="19"/>
         </w:rPr>
+        <w:t>First decorate the property with [Remote] Attribute</w:t>
+      </w:r>
+    </w:p>
+    <w:p>
+      <w:pPr>
+        <w:tabs>
+          <w:tab w:val="left" w:pos="2197"/>
+        </w:tabs>
+        <w:spacing w:after="0"/>
+        <w:jc w:val="both"/>
+        <w:rPr>
+          <w:rFonts w:ascii="Times New Roman" w:hAnsi="Times New Roman" w:cs="Consolas"/>
+          <w:sz w:val="24"/>
+          <w:szCs w:val="19"/>
+        </w:rPr>
+      </w:pPr>
+      <w:r>
+        <w:rPr>
+          <w:rFonts w:ascii="Times New Roman" w:hAnsi="Times New Roman" w:cs="Consolas"/>
+          <w:sz w:val="24"/>
+          <w:szCs w:val="19"/>
+        </w:rPr>
         <w:t xml:space="preserve">For e.g. </w:t>
       </w:r>
     </w:p>
@@ -14932,22 +14974,34 @@
         <w:spacing w:after="0"/>
         <w:jc w:val="both"/>
         <w:rPr>
-          <w:rFonts w:ascii="Consolas" w:hAnsi="Consolas" w:cs="Consolas"/>
-          <w:color w:val="000000"/>
-          <w:sz w:val="19"/>
-          <w:szCs w:val="19"/>
-          <w:lang w:bidi="hi-IN"/>
-        </w:rPr>
-      </w:pPr>
-      <w:r>
-        <w:rPr>
-          <w:rFonts w:ascii="Consolas" w:hAnsi="Consolas" w:cs="Consolas"/>
-          <w:color w:val="000000"/>
-          <w:sz w:val="19"/>
-          <w:szCs w:val="19"/>
-          <w:lang w:bidi="hi-IN"/>
-        </w:rPr>
-        <w:t>Also we need below jquery files in the given order.</w:t>
+          <w:rFonts w:ascii="Times New Roman" w:hAnsi="Times New Roman" w:cs="Consolas"/>
+          <w:sz w:val="24"/>
+          <w:szCs w:val="19"/>
+        </w:rPr>
+      </w:pPr>
+      <w:r>
+        <w:rPr>
+          <w:rFonts w:ascii="Times New Roman" w:hAnsi="Times New Roman" w:cs="Consolas"/>
+          <w:sz w:val="24"/>
+          <w:szCs w:val="19"/>
+        </w:rPr>
+        <w:t xml:space="preserve">Also </w:t>
+      </w:r>
+      <w:r>
+        <w:rPr>
+          <w:rFonts w:ascii="Times New Roman" w:hAnsi="Times New Roman" w:cs="Consolas"/>
+          <w:sz w:val="24"/>
+          <w:szCs w:val="19"/>
+        </w:rPr>
+        <w:t xml:space="preserve">make sure </w:t>
+      </w:r>
+      <w:r>
+        <w:rPr>
+          <w:rFonts w:ascii="Times New Roman" w:hAnsi="Times New Roman" w:cs="Consolas"/>
+          <w:sz w:val="24"/>
+          <w:szCs w:val="19"/>
+        </w:rPr>
+        <w:t>we need below jquery files in the given order.</w:t>
       </w:r>
     </w:p>
     <w:p>
@@ -15221,6 +15275,8 @@
           <w:lang w:bidi="hi-IN"/>
         </w:rPr>
       </w:pPr>
+      <w:bookmarkStart w:id="1" w:name="_GoBack"/>
+      <w:bookmarkEnd w:id="1"/>
     </w:p>
     <w:p>
       <w:pPr>
@@ -15235,6 +15291,371 @@
           <w:szCs w:val="19"/>
         </w:rPr>
       </w:pPr>
+      <w:r>
+        <w:rPr>
+          <w:rFonts w:ascii="Times New Roman" w:hAnsi="Times New Roman" w:cs="Consolas"/>
+          <w:b/>
+          <w:bCs/>
+          <w:sz w:val="24"/>
+          <w:szCs w:val="19"/>
+          <w:u w:val="single"/>
+        </w:rPr>
+        <w:t>Way to Extend IdentityUser Class</w:t>
+      </w:r>
+    </w:p>
+    <w:p>
+      <w:pPr>
+        <w:tabs>
+          <w:tab w:val="left" w:pos="2197"/>
+        </w:tabs>
+        <w:spacing w:after="0"/>
+        <w:jc w:val="both"/>
+        <w:rPr>
+          <w:rFonts w:ascii="Times New Roman" w:hAnsi="Times New Roman" w:cs="Consolas"/>
+          <w:sz w:val="24"/>
+          <w:szCs w:val="19"/>
+        </w:rPr>
+      </w:pPr>
+      <w:r>
+        <w:rPr>
+          <w:rFonts w:ascii="Times New Roman" w:hAnsi="Times New Roman" w:cs="Consolas"/>
+          <w:sz w:val="24"/>
+          <w:szCs w:val="19"/>
+        </w:rPr>
+        <w:t>Create a class like below:</w:t>
+      </w:r>
+    </w:p>
+    <w:p>
+      <w:pPr>
+        <w:autoSpaceDE w:val="0"/>
+        <w:autoSpaceDN w:val="0"/>
+        <w:adjustRightInd w:val="0"/>
+        <w:spacing w:after="0" w:line="240" w:lineRule="auto"/>
+        <w:rPr>
+          <w:rFonts w:ascii="Consolas" w:hAnsi="Consolas" w:cs="Consolas"/>
+          <w:color w:val="000000"/>
+          <w:sz w:val="19"/>
+          <w:szCs w:val="19"/>
+          <w:lang w:bidi="hi-IN"/>
+        </w:rPr>
+      </w:pPr>
+      <w:r>
+        <w:rPr>
+          <w:rFonts w:ascii="Consolas" w:hAnsi="Consolas" w:cs="Consolas"/>
+          <w:color w:val="0000FF"/>
+          <w:sz w:val="19"/>
+          <w:szCs w:val="19"/>
+          <w:lang w:bidi="hi-IN"/>
+        </w:rPr>
+        <w:t>public</w:t>
+      </w:r>
+      <w:r>
+        <w:rPr>
+          <w:rFonts w:ascii="Consolas" w:hAnsi="Consolas" w:cs="Consolas"/>
+          <w:color w:val="000000"/>
+          <w:sz w:val="19"/>
+          <w:szCs w:val="19"/>
+          <w:lang w:bidi="hi-IN"/>
+        </w:rPr>
+        <w:t xml:space="preserve"> </w:t>
+      </w:r>
+      <w:r>
+        <w:rPr>
+          <w:rFonts w:ascii="Consolas" w:hAnsi="Consolas" w:cs="Consolas"/>
+          <w:color w:val="0000FF"/>
+          <w:sz w:val="19"/>
+          <w:szCs w:val="19"/>
+          <w:lang w:bidi="hi-IN"/>
+        </w:rPr>
+        <w:t>class</w:t>
+      </w:r>
+      <w:r>
+        <w:rPr>
+          <w:rFonts w:ascii="Consolas" w:hAnsi="Consolas" w:cs="Consolas"/>
+          <w:color w:val="000000"/>
+          <w:sz w:val="19"/>
+          <w:szCs w:val="19"/>
+          <w:lang w:bidi="hi-IN"/>
+        </w:rPr>
+        <w:t xml:space="preserve"> </w:t>
+      </w:r>
+      <w:r>
+        <w:rPr>
+          <w:rFonts w:ascii="Consolas" w:hAnsi="Consolas" w:cs="Consolas"/>
+          <w:color w:val="2B91AF"/>
+          <w:sz w:val="19"/>
+          <w:szCs w:val="19"/>
+          <w:lang w:bidi="hi-IN"/>
+        </w:rPr>
+        <w:t>ApplicationUser</w:t>
+      </w:r>
+      <w:r>
+        <w:rPr>
+          <w:rFonts w:ascii="Consolas" w:hAnsi="Consolas" w:cs="Consolas"/>
+          <w:color w:val="000000"/>
+          <w:sz w:val="19"/>
+          <w:szCs w:val="19"/>
+          <w:lang w:bidi="hi-IN"/>
+        </w:rPr>
+        <w:t xml:space="preserve"> : IdentityUser</w:t>
+      </w:r>
+    </w:p>
+    <w:p>
+      <w:pPr>
+        <w:autoSpaceDE w:val="0"/>
+        <w:autoSpaceDN w:val="0"/>
+        <w:adjustRightInd w:val="0"/>
+        <w:spacing w:after="0" w:line="240" w:lineRule="auto"/>
+        <w:rPr>
+          <w:rFonts w:ascii="Consolas" w:hAnsi="Consolas" w:cs="Consolas"/>
+          <w:color w:val="000000"/>
+          <w:sz w:val="19"/>
+          <w:szCs w:val="19"/>
+          <w:lang w:bidi="hi-IN"/>
+        </w:rPr>
+      </w:pPr>
+      <w:r>
+        <w:rPr>
+          <w:rFonts w:ascii="Consolas" w:hAnsi="Consolas" w:cs="Consolas"/>
+          <w:color w:val="000000"/>
+          <w:sz w:val="19"/>
+          <w:szCs w:val="19"/>
+          <w:lang w:bidi="hi-IN"/>
+        </w:rPr>
+        <w:t>{</w:t>
+      </w:r>
+    </w:p>
+    <w:p>
+      <w:pPr>
+        <w:autoSpaceDE w:val="0"/>
+        <w:autoSpaceDN w:val="0"/>
+        <w:adjustRightInd w:val="0"/>
+        <w:spacing w:after="0" w:line="240" w:lineRule="auto"/>
+        <w:rPr>
+          <w:rFonts w:ascii="Consolas" w:hAnsi="Consolas" w:cs="Consolas"/>
+          <w:color w:val="000000"/>
+          <w:sz w:val="19"/>
+          <w:szCs w:val="19"/>
+          <w:lang w:bidi="hi-IN"/>
+        </w:rPr>
+      </w:pPr>
+      <w:r>
+        <w:rPr>
+          <w:rFonts w:ascii="Consolas" w:hAnsi="Consolas" w:cs="Consolas"/>
+          <w:color w:val="000000"/>
+          <w:sz w:val="19"/>
+          <w:szCs w:val="19"/>
+          <w:lang w:bidi="hi-IN"/>
+        </w:rPr>
+        <w:t xml:space="preserve">    </w:t>
+      </w:r>
+      <w:r>
+        <w:rPr>
+          <w:rFonts w:ascii="Consolas" w:hAnsi="Consolas" w:cs="Consolas"/>
+          <w:color w:val="0000FF"/>
+          <w:sz w:val="19"/>
+          <w:szCs w:val="19"/>
+          <w:lang w:bidi="hi-IN"/>
+        </w:rPr>
+        <w:t>public</w:t>
+      </w:r>
+      <w:r>
+        <w:rPr>
+          <w:rFonts w:ascii="Consolas" w:hAnsi="Consolas" w:cs="Consolas"/>
+          <w:color w:val="000000"/>
+          <w:sz w:val="19"/>
+          <w:szCs w:val="19"/>
+          <w:lang w:bidi="hi-IN"/>
+        </w:rPr>
+        <w:t xml:space="preserve"> </w:t>
+      </w:r>
+      <w:r>
+        <w:rPr>
+          <w:rFonts w:ascii="Consolas" w:hAnsi="Consolas" w:cs="Consolas"/>
+          <w:color w:val="0000FF"/>
+          <w:sz w:val="19"/>
+          <w:szCs w:val="19"/>
+          <w:lang w:bidi="hi-IN"/>
+        </w:rPr>
+        <w:t>string</w:t>
+      </w:r>
+      <w:r>
+        <w:rPr>
+          <w:rFonts w:ascii="Consolas" w:hAnsi="Consolas" w:cs="Consolas"/>
+          <w:color w:val="000000"/>
+          <w:sz w:val="19"/>
+          <w:szCs w:val="19"/>
+          <w:lang w:bidi="hi-IN"/>
+        </w:rPr>
+        <w:t xml:space="preserve"> City { </w:t>
+      </w:r>
+      <w:r>
+        <w:rPr>
+          <w:rFonts w:ascii="Consolas" w:hAnsi="Consolas" w:cs="Consolas"/>
+          <w:color w:val="0000FF"/>
+          <w:sz w:val="19"/>
+          <w:szCs w:val="19"/>
+          <w:lang w:bidi="hi-IN"/>
+        </w:rPr>
+        <w:t>get</w:t>
+      </w:r>
+      <w:r>
+        <w:rPr>
+          <w:rFonts w:ascii="Consolas" w:hAnsi="Consolas" w:cs="Consolas"/>
+          <w:color w:val="000000"/>
+          <w:sz w:val="19"/>
+          <w:szCs w:val="19"/>
+          <w:lang w:bidi="hi-IN"/>
+        </w:rPr>
+        <w:t xml:space="preserve">; </w:t>
+      </w:r>
+      <w:r>
+        <w:rPr>
+          <w:rFonts w:ascii="Consolas" w:hAnsi="Consolas" w:cs="Consolas"/>
+          <w:color w:val="0000FF"/>
+          <w:sz w:val="19"/>
+          <w:szCs w:val="19"/>
+          <w:lang w:bidi="hi-IN"/>
+        </w:rPr>
+        <w:t>set</w:t>
+      </w:r>
+      <w:r>
+        <w:rPr>
+          <w:rFonts w:ascii="Consolas" w:hAnsi="Consolas" w:cs="Consolas"/>
+          <w:color w:val="000000"/>
+          <w:sz w:val="19"/>
+          <w:szCs w:val="19"/>
+          <w:lang w:bidi="hi-IN"/>
+        </w:rPr>
+        <w:t>; }</w:t>
+      </w:r>
+    </w:p>
+    <w:p>
+      <w:pPr>
+        <w:tabs>
+          <w:tab w:val="left" w:pos="2197"/>
+        </w:tabs>
+        <w:spacing w:after="0"/>
+        <w:jc w:val="both"/>
+        <w:rPr>
+          <w:rFonts w:ascii="Consolas" w:hAnsi="Consolas" w:cs="Consolas"/>
+          <w:color w:val="000000"/>
+          <w:sz w:val="19"/>
+          <w:szCs w:val="19"/>
+          <w:lang w:bidi="hi-IN"/>
+        </w:rPr>
+      </w:pPr>
+      <w:r>
+        <w:rPr>
+          <w:rFonts w:ascii="Consolas" w:hAnsi="Consolas" w:cs="Consolas"/>
+          <w:color w:val="000000"/>
+          <w:sz w:val="19"/>
+          <w:szCs w:val="19"/>
+          <w:lang w:bidi="hi-IN"/>
+        </w:rPr>
+        <w:t>}</w:t>
+      </w:r>
+    </w:p>
+    <w:p>
+      <w:pPr>
+        <w:tabs>
+          <w:tab w:val="left" w:pos="2197"/>
+        </w:tabs>
+        <w:spacing w:after="0"/>
+        <w:jc w:val="both"/>
+        <w:rPr>
+          <w:rFonts w:ascii="Consolas" w:hAnsi="Consolas" w:cs="Consolas"/>
+          <w:color w:val="000000"/>
+          <w:sz w:val="19"/>
+          <w:szCs w:val="19"/>
+          <w:lang w:bidi="hi-IN"/>
+        </w:rPr>
+      </w:pPr>
+      <w:r>
+        <w:rPr>
+          <w:rFonts w:ascii="Consolas" w:hAnsi="Consolas" w:cs="Consolas"/>
+          <w:color w:val="000000"/>
+          <w:sz w:val="19"/>
+          <w:szCs w:val="19"/>
+          <w:lang w:bidi="hi-IN"/>
+        </w:rPr>
+        <w:t>Then update the signature of AppDbContext like below:</w:t>
+      </w:r>
+    </w:p>
+    <w:p>
+      <w:pPr>
+        <w:tabs>
+          <w:tab w:val="left" w:pos="2197"/>
+        </w:tabs>
+        <w:spacing w:after="0"/>
+        <w:jc w:val="both"/>
+        <w:rPr>
+          <w:rFonts w:ascii="Times New Roman" w:hAnsi="Times New Roman" w:cs="Consolas"/>
+          <w:color w:val="FF0000"/>
+          <w:sz w:val="24"/>
+          <w:szCs w:val="19"/>
+        </w:rPr>
+      </w:pPr>
+      <w:r>
+        <w:rPr>
+          <w:rFonts w:ascii="Consolas" w:hAnsi="Consolas" w:cs="Consolas"/>
+          <w:color w:val="0000FF"/>
+          <w:sz w:val="19"/>
+          <w:szCs w:val="19"/>
+          <w:lang w:bidi="hi-IN"/>
+        </w:rPr>
+        <w:t>public</w:t>
+      </w:r>
+      <w:r>
+        <w:rPr>
+          <w:rFonts w:ascii="Consolas" w:hAnsi="Consolas" w:cs="Consolas"/>
+          <w:color w:val="000000"/>
+          <w:sz w:val="19"/>
+          <w:szCs w:val="19"/>
+          <w:lang w:bidi="hi-IN"/>
+        </w:rPr>
+        <w:t xml:space="preserve"> </w:t>
+      </w:r>
+      <w:r>
+        <w:rPr>
+          <w:rFonts w:ascii="Consolas" w:hAnsi="Consolas" w:cs="Consolas"/>
+          <w:color w:val="0000FF"/>
+          <w:sz w:val="19"/>
+          <w:szCs w:val="19"/>
+          <w:lang w:bidi="hi-IN"/>
+        </w:rPr>
+        <w:t>class</w:t>
+      </w:r>
+      <w:r>
+        <w:rPr>
+          <w:rFonts w:ascii="Consolas" w:hAnsi="Consolas" w:cs="Consolas"/>
+          <w:color w:val="000000"/>
+          <w:sz w:val="19"/>
+          <w:szCs w:val="19"/>
+          <w:lang w:bidi="hi-IN"/>
+        </w:rPr>
+        <w:t xml:space="preserve"> </w:t>
+      </w:r>
+      <w:r>
+        <w:rPr>
+          <w:rFonts w:ascii="Consolas" w:hAnsi="Consolas" w:cs="Consolas"/>
+          <w:color w:val="2B91AF"/>
+          <w:sz w:val="19"/>
+          <w:szCs w:val="19"/>
+          <w:lang w:bidi="hi-IN"/>
+        </w:rPr>
+        <w:t>AppDBContext</w:t>
+      </w:r>
+      <w:r>
+        <w:rPr>
+          <w:rFonts w:ascii="Consolas" w:hAnsi="Consolas" w:cs="Consolas"/>
+          <w:color w:val="000000"/>
+          <w:sz w:val="19"/>
+          <w:szCs w:val="19"/>
+          <w:lang w:bidi="hi-IN"/>
+        </w:rPr>
+        <w:t xml:space="preserve"> : IdentityDbContext&lt;ApplicationUser&gt;</w:t>
+      </w:r>
     </w:p>
     <w:sectPr>
       <w:pgSz w:w="11906" w:h="16838"/>

</xml_diff>

<commit_message>
Variation of Authorize Attribute
</commit_message>
<xml_diff>
--- a/DotNetCore/ASP.NETCore.docx
+++ b/DotNetCore/ASP.NETCore.docx
@@ -15275,8 +15275,6 @@
           <w:lang w:bidi="hi-IN"/>
         </w:rPr>
       </w:pPr>
-      <w:bookmarkStart w:id="1" w:name="_GoBack"/>
-      <w:bookmarkEnd w:id="1"/>
     </w:p>
     <w:p>
       <w:pPr>
@@ -15590,10 +15588,11 @@
         <w:spacing w:after="0"/>
         <w:jc w:val="both"/>
         <w:rPr>
-          <w:rFonts w:ascii="Times New Roman" w:hAnsi="Times New Roman" w:cs="Consolas"/>
-          <w:color w:val="FF0000"/>
-          <w:sz w:val="24"/>
-          <w:szCs w:val="19"/>
+          <w:rFonts w:ascii="Consolas" w:hAnsi="Consolas" w:cs="Consolas"/>
+          <w:color w:val="000000"/>
+          <w:sz w:val="19"/>
+          <w:szCs w:val="19"/>
+          <w:lang w:bidi="hi-IN"/>
         </w:rPr>
       </w:pPr>
       <w:r>
@@ -15656,6 +15655,592 @@
         </w:rPr>
         <w:t xml:space="preserve"> : IdentityDbContext&lt;ApplicationUser&gt;</w:t>
       </w:r>
+    </w:p>
+    <w:p>
+      <w:pPr>
+        <w:tabs>
+          <w:tab w:val="left" w:pos="2197"/>
+        </w:tabs>
+        <w:spacing w:after="0"/>
+        <w:jc w:val="both"/>
+        <w:rPr>
+          <w:rFonts w:ascii="Times New Roman" w:hAnsi="Times New Roman" w:cs="Consolas"/>
+          <w:b/>
+          <w:bCs/>
+          <w:sz w:val="24"/>
+          <w:szCs w:val="19"/>
+          <w:u w:val="single"/>
+        </w:rPr>
+      </w:pPr>
+      <w:r>
+        <w:rPr>
+          <w:rFonts w:ascii="Times New Roman" w:hAnsi="Times New Roman" w:cs="Consolas"/>
+          <w:b/>
+          <w:bCs/>
+          <w:sz w:val="24"/>
+          <w:szCs w:val="19"/>
+          <w:u w:val="single"/>
+        </w:rPr>
+        <w:lastRenderedPageBreak/>
+        <w:t>Variation in Authorize Attribute</w:t>
+      </w:r>
+    </w:p>
+    <w:p>
+      <w:pPr>
+        <w:pStyle w:val="ListParagraph"/>
+        <w:numPr>
+          <w:ilvl w:val="0"/>
+          <w:numId w:val="9"/>
+        </w:numPr>
+        <w:tabs>
+          <w:tab w:val="left" w:pos="2197"/>
+        </w:tabs>
+        <w:spacing w:after="0"/>
+        <w:jc w:val="both"/>
+        <w:rPr>
+          <w:rFonts w:ascii="Consolas" w:hAnsi="Consolas" w:cs="Consolas"/>
+          <w:color w:val="000000"/>
+          <w:sz w:val="19"/>
+          <w:szCs w:val="19"/>
+          <w:lang w:bidi="hi-IN"/>
+        </w:rPr>
+      </w:pPr>
+      <w:r>
+        <w:rPr>
+          <w:rFonts w:ascii="Consolas" w:hAnsi="Consolas" w:cs="Consolas"/>
+          <w:color w:val="000000"/>
+          <w:sz w:val="19"/>
+          <w:szCs w:val="19"/>
+          <w:lang w:bidi="hi-IN"/>
+        </w:rPr>
+        <w:t>Member of either Admin or HR role have access</w:t>
+      </w:r>
+      <w:r>
+        <w:rPr>
+          <w:rFonts w:ascii="Consolas" w:hAnsi="Consolas" w:cs="Consolas"/>
+          <w:color w:val="000000"/>
+          <w:sz w:val="19"/>
+          <w:szCs w:val="19"/>
+          <w:lang w:bidi="hi-IN"/>
+        </w:rPr>
+        <w:t xml:space="preserve"> to “Administration” controller</w:t>
+      </w:r>
+    </w:p>
+    <w:p>
+      <w:pPr>
+        <w:tabs>
+          <w:tab w:val="left" w:pos="2197"/>
+        </w:tabs>
+        <w:spacing w:after="0"/>
+        <w:ind w:left="360"/>
+        <w:jc w:val="both"/>
+        <w:rPr>
+          <w:rFonts w:ascii="Consolas" w:hAnsi="Consolas" w:cs="Consolas"/>
+          <w:color w:val="000000"/>
+          <w:sz w:val="19"/>
+          <w:szCs w:val="19"/>
+          <w:lang w:bidi="hi-IN"/>
+        </w:rPr>
+      </w:pPr>
+      <w:r>
+        <w:rPr>
+          <w:rFonts w:ascii="Consolas" w:hAnsi="Consolas" w:cs="Consolas"/>
+          <w:color w:val="000000"/>
+          <w:sz w:val="19"/>
+          <w:szCs w:val="19"/>
+          <w:lang w:bidi="hi-IN"/>
+        </w:rPr>
+        <w:t xml:space="preserve">[Authorize(Roles = </w:t>
+      </w:r>
+      <w:r>
+        <w:rPr>
+          <w:rFonts w:ascii="Consolas" w:hAnsi="Consolas" w:cs="Consolas"/>
+          <w:color w:val="A31515"/>
+          <w:sz w:val="19"/>
+          <w:szCs w:val="19"/>
+          <w:lang w:bidi="hi-IN"/>
+        </w:rPr>
+        <w:t>"Admin,HR"</w:t>
+      </w:r>
+      <w:r>
+        <w:rPr>
+          <w:rFonts w:ascii="Consolas" w:hAnsi="Consolas" w:cs="Consolas"/>
+          <w:color w:val="000000"/>
+          <w:sz w:val="19"/>
+          <w:szCs w:val="19"/>
+          <w:lang w:bidi="hi-IN"/>
+        </w:rPr>
+        <w:t>)]</w:t>
+      </w:r>
+    </w:p>
+    <w:p>
+      <w:pPr>
+        <w:autoSpaceDE w:val="0"/>
+        <w:autoSpaceDN w:val="0"/>
+        <w:adjustRightInd w:val="0"/>
+        <w:spacing w:after="0" w:line="240" w:lineRule="auto"/>
+        <w:ind w:firstLine="360"/>
+        <w:rPr>
+          <w:rFonts w:ascii="Consolas" w:hAnsi="Consolas" w:cs="Consolas"/>
+          <w:color w:val="000000"/>
+          <w:sz w:val="19"/>
+          <w:szCs w:val="19"/>
+          <w:lang w:bidi="hi-IN"/>
+        </w:rPr>
+      </w:pPr>
+      <w:r>
+        <w:rPr>
+          <w:rFonts w:ascii="Consolas" w:hAnsi="Consolas" w:cs="Consolas"/>
+          <w:color w:val="0000FF"/>
+          <w:sz w:val="19"/>
+          <w:szCs w:val="19"/>
+          <w:lang w:bidi="hi-IN"/>
+        </w:rPr>
+        <w:t>public</w:t>
+      </w:r>
+      <w:r>
+        <w:rPr>
+          <w:rFonts w:ascii="Consolas" w:hAnsi="Consolas" w:cs="Consolas"/>
+          <w:color w:val="000000"/>
+          <w:sz w:val="19"/>
+          <w:szCs w:val="19"/>
+          <w:lang w:bidi="hi-IN"/>
+        </w:rPr>
+        <w:t xml:space="preserve"> </w:t>
+      </w:r>
+      <w:r>
+        <w:rPr>
+          <w:rFonts w:ascii="Consolas" w:hAnsi="Consolas" w:cs="Consolas"/>
+          <w:color w:val="0000FF"/>
+          <w:sz w:val="19"/>
+          <w:szCs w:val="19"/>
+          <w:lang w:bidi="hi-IN"/>
+        </w:rPr>
+        <w:t>class</w:t>
+      </w:r>
+      <w:r>
+        <w:rPr>
+          <w:rFonts w:ascii="Consolas" w:hAnsi="Consolas" w:cs="Consolas"/>
+          <w:color w:val="000000"/>
+          <w:sz w:val="19"/>
+          <w:szCs w:val="19"/>
+          <w:lang w:bidi="hi-IN"/>
+        </w:rPr>
+        <w:t xml:space="preserve"> </w:t>
+      </w:r>
+      <w:r>
+        <w:rPr>
+          <w:rFonts w:ascii="Consolas" w:hAnsi="Consolas" w:cs="Consolas"/>
+          <w:color w:val="2B91AF"/>
+          <w:sz w:val="19"/>
+          <w:szCs w:val="19"/>
+          <w:lang w:bidi="hi-IN"/>
+        </w:rPr>
+        <w:t>AdministrationController</w:t>
+      </w:r>
+      <w:r>
+        <w:rPr>
+          <w:rFonts w:ascii="Consolas" w:hAnsi="Consolas" w:cs="Consolas"/>
+          <w:color w:val="000000"/>
+          <w:sz w:val="19"/>
+          <w:szCs w:val="19"/>
+          <w:lang w:bidi="hi-IN"/>
+        </w:rPr>
+        <w:t xml:space="preserve"> : Controller</w:t>
+      </w:r>
+    </w:p>
+    <w:p>
+      <w:pPr>
+        <w:tabs>
+          <w:tab w:val="left" w:pos="2197"/>
+        </w:tabs>
+        <w:spacing w:after="0"/>
+        <w:ind w:left="360"/>
+        <w:jc w:val="both"/>
+        <w:rPr>
+          <w:rFonts w:ascii="Consolas" w:hAnsi="Consolas" w:cs="Consolas"/>
+          <w:color w:val="000000"/>
+          <w:sz w:val="19"/>
+          <w:szCs w:val="19"/>
+          <w:lang w:bidi="hi-IN"/>
+        </w:rPr>
+      </w:pPr>
+      <w:r>
+        <w:rPr>
+          <w:rFonts w:ascii="Consolas" w:hAnsi="Consolas" w:cs="Consolas"/>
+          <w:color w:val="000000"/>
+          <w:sz w:val="19"/>
+          <w:szCs w:val="19"/>
+          <w:lang w:bidi="hi-IN"/>
+        </w:rPr>
+        <w:t>{</w:t>
+      </w:r>
+    </w:p>
+    <w:p>
+      <w:pPr>
+        <w:tabs>
+          <w:tab w:val="left" w:pos="2197"/>
+        </w:tabs>
+        <w:spacing w:after="0"/>
+        <w:ind w:left="360"/>
+        <w:jc w:val="both"/>
+        <w:rPr>
+          <w:rFonts w:ascii="Consolas" w:hAnsi="Consolas" w:cs="Consolas"/>
+          <w:color w:val="000000"/>
+          <w:sz w:val="19"/>
+          <w:szCs w:val="19"/>
+          <w:lang w:bidi="hi-IN"/>
+        </w:rPr>
+      </w:pPr>
+      <w:r>
+        <w:rPr>
+          <w:rFonts w:ascii="Consolas" w:hAnsi="Consolas" w:cs="Consolas"/>
+          <w:color w:val="000000"/>
+          <w:sz w:val="19"/>
+          <w:szCs w:val="19"/>
+          <w:lang w:bidi="hi-IN"/>
+        </w:rPr>
+        <w:t>}</w:t>
+      </w:r>
+    </w:p>
+    <w:p>
+      <w:pPr>
+        <w:pStyle w:val="ListParagraph"/>
+        <w:tabs>
+          <w:tab w:val="left" w:pos="2197"/>
+        </w:tabs>
+        <w:spacing w:after="0"/>
+        <w:ind w:left="1440"/>
+        <w:jc w:val="both"/>
+        <w:rPr>
+          <w:rFonts w:ascii="Consolas" w:hAnsi="Consolas" w:cs="Consolas"/>
+          <w:color w:val="000000"/>
+          <w:sz w:val="19"/>
+          <w:szCs w:val="19"/>
+          <w:lang w:bidi="hi-IN"/>
+        </w:rPr>
+      </w:pPr>
+    </w:p>
+    <w:p>
+      <w:pPr>
+        <w:pStyle w:val="ListParagraph"/>
+        <w:numPr>
+          <w:ilvl w:val="0"/>
+          <w:numId w:val="9"/>
+        </w:numPr>
+        <w:tabs>
+          <w:tab w:val="left" w:pos="2197"/>
+        </w:tabs>
+        <w:spacing w:after="0"/>
+        <w:jc w:val="both"/>
+        <w:rPr>
+          <w:rFonts w:ascii="Consolas" w:hAnsi="Consolas" w:cs="Consolas"/>
+          <w:color w:val="000000"/>
+          <w:sz w:val="19"/>
+          <w:szCs w:val="19"/>
+          <w:lang w:bidi="hi-IN"/>
+        </w:rPr>
+      </w:pPr>
+      <w:r>
+        <w:rPr>
+          <w:rFonts w:ascii="Consolas" w:hAnsi="Consolas" w:cs="Consolas"/>
+          <w:color w:val="000000"/>
+          <w:sz w:val="19"/>
+          <w:szCs w:val="19"/>
+          <w:lang w:bidi="hi-IN"/>
+        </w:rPr>
+        <w:t>Users have to be a member of both Admin and</w:t>
+      </w:r>
+      <w:r>
+        <w:rPr>
+          <w:rFonts w:ascii="Consolas" w:hAnsi="Consolas" w:cs="Consolas"/>
+          <w:color w:val="000000"/>
+          <w:sz w:val="19"/>
+          <w:szCs w:val="19"/>
+          <w:lang w:bidi="hi-IN"/>
+        </w:rPr>
+        <w:t xml:space="preserve"> HR role </w:t>
+      </w:r>
+      <w:r>
+        <w:rPr>
+          <w:rFonts w:ascii="Consolas" w:hAnsi="Consolas" w:cs="Consolas"/>
+          <w:color w:val="000000"/>
+          <w:sz w:val="19"/>
+          <w:szCs w:val="19"/>
+          <w:lang w:bidi="hi-IN"/>
+        </w:rPr>
+        <w:t xml:space="preserve">to </w:t>
+      </w:r>
+      <w:r>
+        <w:rPr>
+          <w:rFonts w:ascii="Consolas" w:hAnsi="Consolas" w:cs="Consolas"/>
+          <w:color w:val="000000"/>
+          <w:sz w:val="19"/>
+          <w:szCs w:val="19"/>
+          <w:lang w:bidi="hi-IN"/>
+        </w:rPr>
+        <w:t>have access</w:t>
+      </w:r>
+      <w:r>
+        <w:rPr>
+          <w:rFonts w:ascii="Consolas" w:hAnsi="Consolas" w:cs="Consolas"/>
+          <w:color w:val="000000"/>
+          <w:sz w:val="19"/>
+          <w:szCs w:val="19"/>
+          <w:lang w:bidi="hi-IN"/>
+        </w:rPr>
+        <w:t xml:space="preserve"> of </w:t>
+      </w:r>
+      <w:r>
+        <w:rPr>
+          <w:rFonts w:ascii="Consolas" w:hAnsi="Consolas" w:cs="Consolas"/>
+          <w:color w:val="000000"/>
+          <w:sz w:val="19"/>
+          <w:szCs w:val="19"/>
+          <w:lang w:bidi="hi-IN"/>
+        </w:rPr>
+        <w:t>“Administration” controller</w:t>
+      </w:r>
+    </w:p>
+    <w:p>
+      <w:pPr>
+        <w:tabs>
+          <w:tab w:val="left" w:pos="2197"/>
+        </w:tabs>
+        <w:spacing w:after="0"/>
+        <w:ind w:left="360"/>
+        <w:jc w:val="both"/>
+        <w:rPr>
+          <w:rFonts w:ascii="Consolas" w:hAnsi="Consolas" w:cs="Consolas"/>
+          <w:color w:val="000000"/>
+          <w:sz w:val="19"/>
+          <w:szCs w:val="19"/>
+          <w:lang w:bidi="hi-IN"/>
+        </w:rPr>
+      </w:pPr>
+      <w:r>
+        <w:rPr>
+          <w:rFonts w:ascii="Consolas" w:hAnsi="Consolas" w:cs="Consolas"/>
+          <w:color w:val="000000"/>
+          <w:sz w:val="19"/>
+          <w:szCs w:val="19"/>
+          <w:lang w:bidi="hi-IN"/>
+        </w:rPr>
+        <w:t xml:space="preserve">[Authorize(Roles = </w:t>
+      </w:r>
+      <w:r>
+        <w:rPr>
+          <w:rFonts w:ascii="Consolas" w:hAnsi="Consolas" w:cs="Consolas"/>
+          <w:color w:val="A31515"/>
+          <w:sz w:val="19"/>
+          <w:szCs w:val="19"/>
+          <w:lang w:bidi="hi-IN"/>
+        </w:rPr>
+        <w:t>"Admin"</w:t>
+      </w:r>
+      <w:r>
+        <w:rPr>
+          <w:rFonts w:ascii="Consolas" w:hAnsi="Consolas" w:cs="Consolas"/>
+          <w:color w:val="000000"/>
+          <w:sz w:val="19"/>
+          <w:szCs w:val="19"/>
+          <w:lang w:bidi="hi-IN"/>
+        </w:rPr>
+        <w:t>)]</w:t>
+      </w:r>
+    </w:p>
+    <w:p>
+      <w:pPr>
+        <w:tabs>
+          <w:tab w:val="left" w:pos="2197"/>
+        </w:tabs>
+        <w:spacing w:after="0"/>
+        <w:ind w:left="360"/>
+        <w:jc w:val="both"/>
+        <w:rPr>
+          <w:rFonts w:ascii="Consolas" w:hAnsi="Consolas" w:cs="Consolas"/>
+          <w:color w:val="000000"/>
+          <w:sz w:val="19"/>
+          <w:szCs w:val="19"/>
+          <w:lang w:bidi="hi-IN"/>
+        </w:rPr>
+      </w:pPr>
+      <w:r>
+        <w:rPr>
+          <w:rFonts w:ascii="Consolas" w:hAnsi="Consolas" w:cs="Consolas"/>
+          <w:color w:val="000000"/>
+          <w:sz w:val="19"/>
+          <w:szCs w:val="19"/>
+          <w:lang w:bidi="hi-IN"/>
+        </w:rPr>
+        <w:t xml:space="preserve">[Authorize(Roles = </w:t>
+      </w:r>
+      <w:r>
+        <w:rPr>
+          <w:rFonts w:ascii="Consolas" w:hAnsi="Consolas" w:cs="Consolas"/>
+          <w:color w:val="A31515"/>
+          <w:sz w:val="19"/>
+          <w:szCs w:val="19"/>
+          <w:lang w:bidi="hi-IN"/>
+        </w:rPr>
+        <w:t>"HR"</w:t>
+      </w:r>
+      <w:r>
+        <w:rPr>
+          <w:rFonts w:ascii="Consolas" w:hAnsi="Consolas" w:cs="Consolas"/>
+          <w:color w:val="000000"/>
+          <w:sz w:val="19"/>
+          <w:szCs w:val="19"/>
+          <w:lang w:bidi="hi-IN"/>
+        </w:rPr>
+        <w:t>)]</w:t>
+      </w:r>
+    </w:p>
+    <w:p>
+      <w:pPr>
+        <w:autoSpaceDE w:val="0"/>
+        <w:autoSpaceDN w:val="0"/>
+        <w:adjustRightInd w:val="0"/>
+        <w:spacing w:after="0" w:line="240" w:lineRule="auto"/>
+        <w:ind w:left="360"/>
+        <w:rPr>
+          <w:rFonts w:ascii="Consolas" w:hAnsi="Consolas" w:cs="Consolas"/>
+          <w:color w:val="000000"/>
+          <w:sz w:val="19"/>
+          <w:szCs w:val="19"/>
+          <w:lang w:bidi="hi-IN"/>
+        </w:rPr>
+      </w:pPr>
+      <w:r>
+        <w:rPr>
+          <w:rFonts w:ascii="Consolas" w:hAnsi="Consolas" w:cs="Consolas"/>
+          <w:color w:val="0000FF"/>
+          <w:sz w:val="19"/>
+          <w:szCs w:val="19"/>
+          <w:lang w:bidi="hi-IN"/>
+        </w:rPr>
+        <w:t>public</w:t>
+      </w:r>
+      <w:r>
+        <w:rPr>
+          <w:rFonts w:ascii="Consolas" w:hAnsi="Consolas" w:cs="Consolas"/>
+          <w:color w:val="000000"/>
+          <w:sz w:val="19"/>
+          <w:szCs w:val="19"/>
+          <w:lang w:bidi="hi-IN"/>
+        </w:rPr>
+        <w:t xml:space="preserve"> </w:t>
+      </w:r>
+      <w:r>
+        <w:rPr>
+          <w:rFonts w:ascii="Consolas" w:hAnsi="Consolas" w:cs="Consolas"/>
+          <w:color w:val="0000FF"/>
+          <w:sz w:val="19"/>
+          <w:szCs w:val="19"/>
+          <w:lang w:bidi="hi-IN"/>
+        </w:rPr>
+        <w:t>class</w:t>
+      </w:r>
+      <w:r>
+        <w:rPr>
+          <w:rFonts w:ascii="Consolas" w:hAnsi="Consolas" w:cs="Consolas"/>
+          <w:color w:val="000000"/>
+          <w:sz w:val="19"/>
+          <w:szCs w:val="19"/>
+          <w:lang w:bidi="hi-IN"/>
+        </w:rPr>
+        <w:t xml:space="preserve"> </w:t>
+      </w:r>
+      <w:r>
+        <w:rPr>
+          <w:rFonts w:ascii="Consolas" w:hAnsi="Consolas" w:cs="Consolas"/>
+          <w:color w:val="2B91AF"/>
+          <w:sz w:val="19"/>
+          <w:szCs w:val="19"/>
+          <w:lang w:bidi="hi-IN"/>
+        </w:rPr>
+        <w:t>AdministrationController</w:t>
+      </w:r>
+      <w:r>
+        <w:rPr>
+          <w:rFonts w:ascii="Consolas" w:hAnsi="Consolas" w:cs="Consolas"/>
+          <w:color w:val="000000"/>
+          <w:sz w:val="19"/>
+          <w:szCs w:val="19"/>
+          <w:lang w:bidi="hi-IN"/>
+        </w:rPr>
+        <w:t xml:space="preserve"> : Controller</w:t>
+      </w:r>
+    </w:p>
+    <w:p>
+      <w:pPr>
+        <w:tabs>
+          <w:tab w:val="left" w:pos="2197"/>
+        </w:tabs>
+        <w:spacing w:after="0"/>
+        <w:ind w:left="360"/>
+        <w:jc w:val="both"/>
+        <w:rPr>
+          <w:rFonts w:ascii="Consolas" w:hAnsi="Consolas" w:cs="Consolas"/>
+          <w:color w:val="000000"/>
+          <w:sz w:val="19"/>
+          <w:szCs w:val="19"/>
+          <w:lang w:bidi="hi-IN"/>
+        </w:rPr>
+      </w:pPr>
+      <w:r>
+        <w:rPr>
+          <w:rFonts w:ascii="Consolas" w:hAnsi="Consolas" w:cs="Consolas"/>
+          <w:color w:val="000000"/>
+          <w:sz w:val="19"/>
+          <w:szCs w:val="19"/>
+          <w:lang w:bidi="hi-IN"/>
+        </w:rPr>
+        <w:t>{</w:t>
+      </w:r>
+    </w:p>
+    <w:p>
+      <w:pPr>
+        <w:tabs>
+          <w:tab w:val="left" w:pos="2197"/>
+        </w:tabs>
+        <w:spacing w:after="0"/>
+        <w:ind w:left="360"/>
+        <w:jc w:val="both"/>
+        <w:rPr>
+          <w:rFonts w:ascii="Consolas" w:hAnsi="Consolas" w:cs="Consolas"/>
+          <w:color w:val="000000"/>
+          <w:sz w:val="19"/>
+          <w:szCs w:val="19"/>
+          <w:lang w:bidi="hi-IN"/>
+        </w:rPr>
+      </w:pPr>
+      <w:r>
+        <w:rPr>
+          <w:rFonts w:ascii="Consolas" w:hAnsi="Consolas" w:cs="Consolas"/>
+          <w:color w:val="000000"/>
+          <w:sz w:val="19"/>
+          <w:szCs w:val="19"/>
+          <w:lang w:bidi="hi-IN"/>
+        </w:rPr>
+        <w:t>}</w:t>
+      </w:r>
+    </w:p>
+    <w:p>
+      <w:pPr>
+        <w:tabs>
+          <w:tab w:val="left" w:pos="2197"/>
+        </w:tabs>
+        <w:spacing w:after="0"/>
+        <w:jc w:val="both"/>
+        <w:rPr>
+          <w:rFonts w:ascii="Times New Roman" w:hAnsi="Times New Roman" w:cs="Consolas"/>
+          <w:sz w:val="24"/>
+          <w:szCs w:val="19"/>
+        </w:rPr>
+      </w:pPr>
+      <w:bookmarkStart w:id="1" w:name="_GoBack"/>
+      <w:bookmarkEnd w:id="1"/>
     </w:p>
     <w:sectPr>
       <w:pgSz w:w="11906" w:h="16838"/>
@@ -16189,6 +16774,95 @@
     </w:lvl>
   </w:abstractNum>
   <w:abstractNum w:abstractNumId="5" w15:restartNumberingAfterBreak="0">
+    <w:nsid w:val="58477489"/>
+    <w:multiLevelType w:val="hybridMultilevel"/>
+    <w:tmpl w:val="F732F82C"/>
+    <w:lvl w:ilvl="0" w:tplc="D42AF57A">
+      <w:start w:val="1"/>
+      <w:numFmt w:val="decimal"/>
+      <w:lvlText w:val="%1-"/>
+      <w:lvlJc w:val="left"/>
+      <w:pPr>
+        <w:ind w:left="720" w:hanging="360"/>
+      </w:pPr>
+      <w:rPr>
+        <w:rFonts w:hint="default"/>
+      </w:rPr>
+    </w:lvl>
+    <w:lvl w:ilvl="1" w:tplc="40090019">
+      <w:start w:val="1"/>
+      <w:numFmt w:val="lowerLetter"/>
+      <w:lvlText w:val="%2."/>
+      <w:lvlJc w:val="left"/>
+      <w:pPr>
+        <w:ind w:left="1440" w:hanging="360"/>
+      </w:pPr>
+    </w:lvl>
+    <w:lvl w:ilvl="2" w:tplc="4009001B" w:tentative="1">
+      <w:start w:val="1"/>
+      <w:numFmt w:val="lowerRoman"/>
+      <w:lvlText w:val="%3."/>
+      <w:lvlJc w:val="right"/>
+      <w:pPr>
+        <w:ind w:left="2160" w:hanging="180"/>
+      </w:pPr>
+    </w:lvl>
+    <w:lvl w:ilvl="3" w:tplc="4009000F" w:tentative="1">
+      <w:start w:val="1"/>
+      <w:numFmt w:val="decimal"/>
+      <w:lvlText w:val="%4."/>
+      <w:lvlJc w:val="left"/>
+      <w:pPr>
+        <w:ind w:left="2880" w:hanging="360"/>
+      </w:pPr>
+    </w:lvl>
+    <w:lvl w:ilvl="4" w:tplc="40090019" w:tentative="1">
+      <w:start w:val="1"/>
+      <w:numFmt w:val="lowerLetter"/>
+      <w:lvlText w:val="%5."/>
+      <w:lvlJc w:val="left"/>
+      <w:pPr>
+        <w:ind w:left="3600" w:hanging="360"/>
+      </w:pPr>
+    </w:lvl>
+    <w:lvl w:ilvl="5" w:tplc="4009001B" w:tentative="1">
+      <w:start w:val="1"/>
+      <w:numFmt w:val="lowerRoman"/>
+      <w:lvlText w:val="%6."/>
+      <w:lvlJc w:val="right"/>
+      <w:pPr>
+        <w:ind w:left="4320" w:hanging="180"/>
+      </w:pPr>
+    </w:lvl>
+    <w:lvl w:ilvl="6" w:tplc="4009000F" w:tentative="1">
+      <w:start w:val="1"/>
+      <w:numFmt w:val="decimal"/>
+      <w:lvlText w:val="%7."/>
+      <w:lvlJc w:val="left"/>
+      <w:pPr>
+        <w:ind w:left="5040" w:hanging="360"/>
+      </w:pPr>
+    </w:lvl>
+    <w:lvl w:ilvl="7" w:tplc="40090019" w:tentative="1">
+      <w:start w:val="1"/>
+      <w:numFmt w:val="lowerLetter"/>
+      <w:lvlText w:val="%8."/>
+      <w:lvlJc w:val="left"/>
+      <w:pPr>
+        <w:ind w:left="5760" w:hanging="360"/>
+      </w:pPr>
+    </w:lvl>
+    <w:lvl w:ilvl="8" w:tplc="4009001B" w:tentative="1">
+      <w:start w:val="1"/>
+      <w:numFmt w:val="lowerRoman"/>
+      <w:lvlText w:val="%9."/>
+      <w:lvlJc w:val="right"/>
+      <w:pPr>
+        <w:ind w:left="6480" w:hanging="180"/>
+      </w:pPr>
+    </w:lvl>
+  </w:abstractNum>
+  <w:abstractNum w:abstractNumId="6" w15:restartNumberingAfterBreak="0">
     <w:nsid w:val="5EF4064C"/>
     <w:multiLevelType w:val="hybridMultilevel"/>
     <w:tmpl w:val="E3E43144"/>
@@ -16301,7 +16975,7 @@
       </w:rPr>
     </w:lvl>
   </w:abstractNum>
-  <w:abstractNum w:abstractNumId="6" w15:restartNumberingAfterBreak="0">
+  <w:abstractNum w:abstractNumId="7" w15:restartNumberingAfterBreak="0">
     <w:nsid w:val="7051188D"/>
     <w:multiLevelType w:val="hybridMultilevel"/>
     <w:tmpl w:val="AE744694"/>
@@ -16413,7 +17087,7 @@
       </w:rPr>
     </w:lvl>
   </w:abstractNum>
-  <w:abstractNum w:abstractNumId="7" w15:restartNumberingAfterBreak="0">
+  <w:abstractNum w:abstractNumId="8" w15:restartNumberingAfterBreak="0">
     <w:nsid w:val="7BF2478C"/>
     <w:multiLevelType w:val="hybridMultilevel"/>
     <w:tmpl w:val="C75C976C"/>
@@ -16515,16 +17189,19 @@
     <w:abstractNumId w:val="0"/>
   </w:num>
   <w:num w:numId="5">
-    <w:abstractNumId w:val="5"/>
+    <w:abstractNumId w:val="6"/>
   </w:num>
   <w:num w:numId="6">
-    <w:abstractNumId w:val="7"/>
+    <w:abstractNumId w:val="8"/>
   </w:num>
   <w:num w:numId="7">
-    <w:abstractNumId w:val="6"/>
+    <w:abstractNumId w:val="7"/>
   </w:num>
   <w:num w:numId="8">
     <w:abstractNumId w:val="4"/>
+  </w:num>
+  <w:num w:numId="9">
+    <w:abstractNumId w:val="5"/>
   </w:num>
 </w:numbering>
 </file>

</xml_diff>